<commit_message>
Ajout dissimulation + extraction de chaine de caractères
</commit_message>
<xml_diff>
--- a/Rapport Sténographie et Tatouage.docx
+++ b/Rapport Sténographie et Tatouage.docx
@@ -14,13 +14,107 @@
         <w:t>ga</w:t>
       </w:r>
       <w:r>
-        <w:t>nographie</w:t>
-      </w:r>
+        <w:t>nographie et Tatouage d’images</w:t>
+      </w:r>
+    </w:p>
+    <w:p/>
+    <w:p>
+      <w:r>
+        <w:t>Pour les questions sur les algorithmes, voir le code C++ (Visual Studio)</w:t>
+      </w:r>
+    </w:p>
+    <w:p>
+      <w:r>
+        <w:t>Exercice 2 :</w:t>
+      </w:r>
+    </w:p>
+    <w:p>
+      <w:pPr>
+        <w:pStyle w:val="Paragraphedeliste"/>
+        <w:numPr>
+          <w:ilvl w:val="0"/>
+          <w:numId w:val="1"/>
+        </w:numPr>
+      </w:pPr>
+      <w:r>
+        <w:t xml:space="preserve">Un unsigned char </w:t>
+      </w:r>
+      <w:r>
+        <w:t xml:space="preserve">correspond à 8 bits de données, si on place 2 bits par pixel, et que la taille de l’image est </w:t>
+      </w:r>
+      <w:r>
+        <w:t>de N*</w:t>
+      </w:r>
+      <w:r>
+        <w:t>N, on peut donc placer N</w:t>
+      </w:r>
+      <w:r>
+        <w:t>*</w:t>
+      </w:r>
+      <w:r>
+        <w:t>N/4 caractères.</w:t>
+      </w:r>
+    </w:p>
+    <w:p>
+      <w:pPr>
+        <w:pStyle w:val="Paragraphedeliste"/>
+        <w:numPr>
+          <w:ilvl w:val="0"/>
+          <w:numId w:val="1"/>
+        </w:numPr>
+      </w:pPr>
+      <w:r>
+        <w:t>Comme il faut 4 pixels pour écrire 1 caractère, si on veut placer nc caractère</w:t>
+      </w:r>
+      <w:r>
+        <w:t>s</w:t>
+      </w:r>
+      <w:r>
+        <w:t xml:space="preserve"> </w:t>
+      </w:r>
+      <w:r>
+        <w:t>dans un carré de côté a pixels, on obtient la relation ci-dessous grâce à la première question : nc = a²/4</w:t>
+      </w:r>
+    </w:p>
+    <w:p>
+      <w:pPr>
+        <w:pStyle w:val="Paragraphedeliste"/>
+      </w:pPr>
+      <w:r>
+        <w:t>Donc, a = 2*sqrt(nc)</w:t>
+      </w:r>
+    </w:p>
+    <w:p>
+      <w:pPr>
+        <w:pStyle w:val="Paragraphedeliste"/>
+        <w:numPr>
+          <w:ilvl w:val="0"/>
+          <w:numId w:val="1"/>
+        </w:numPr>
+      </w:pPr>
+      <w:r>
+        <w:t>0 &lt;= k &lt;= N – 2*a</w:t>
+      </w:r>
+    </w:p>
+    <w:p>
+      <w:pPr>
+        <w:pStyle w:val="Paragraphedeliste"/>
+      </w:pPr>
+      <w:r>
+        <w:t>0 &lt;= k &lt;= N – 4*sqrt(nc)</w:t>
+      </w:r>
+    </w:p>
+    <w:p>
+      <w:pPr>
+        <w:pStyle w:val="Paragraphedeliste"/>
+      </w:pPr>
       <w:bookmarkStart w:id="0" w:name="_GoBack"/>
       <w:bookmarkEnd w:id="0"/>
-      <w:r>
-        <w:t xml:space="preserve"> et Tatouage d’images</w:t>
-      </w:r>
+    </w:p>
+    <w:p>
+      <w:pPr>
+        <w:pStyle w:val="Paragraphedeliste"/>
+      </w:pPr>
     </w:p>
     <w:sectPr>
       <w:pgSz w:w="11906" w:h="16838"/>
@@ -30,6 +124,195 @@
     </w:sectPr>
   </w:body>
 </w:document>
+</file>
+
+<file path=word/numbering.xml><?xml version="1.0" encoding="utf-8"?>
+<w:numbering xmlns:wpc="http://schemas.microsoft.com/office/word/2010/wordprocessingCanvas" xmlns:mc="http://schemas.openxmlformats.org/markup-compatibility/2006" xmlns:o="urn:schemas-microsoft-com:office:office" xmlns:r="http://schemas.openxmlformats.org/officeDocument/2006/relationships" xmlns:m="http://schemas.openxmlformats.org/officeDocument/2006/math" xmlns:v="urn:schemas-microsoft-com:vml" xmlns:wp14="http://schemas.microsoft.com/office/word/2010/wordprocessingDrawing" xmlns:wp="http://schemas.openxmlformats.org/drawingml/2006/wordprocessingDrawing" xmlns:w10="urn:schemas-microsoft-com:office:word" xmlns:w="http://schemas.openxmlformats.org/wordprocessingml/2006/main" xmlns:w14="http://schemas.microsoft.com/office/word/2010/wordml" xmlns:w15="http://schemas.microsoft.com/office/word/2012/wordml" xmlns:wpg="http://schemas.microsoft.com/office/word/2010/wordprocessingGroup" xmlns:wpi="http://schemas.microsoft.com/office/word/2010/wordprocessingInk" xmlns:wne="http://schemas.microsoft.com/office/word/2006/wordml" xmlns:wps="http://schemas.microsoft.com/office/word/2010/wordprocessingShape" mc:Ignorable="w14 w15 wp14">
+  <w:abstractNum w:abstractNumId="0">
+    <w:nsid w:val="0B171F3F"/>
+    <w:multiLevelType w:val="hybridMultilevel"/>
+    <w:tmpl w:val="D9E22F24"/>
+    <w:lvl w:ilvl="0" w:tplc="040C0011">
+      <w:start w:val="1"/>
+      <w:numFmt w:val="decimal"/>
+      <w:lvlText w:val="%1)"/>
+      <w:lvlJc w:val="left"/>
+      <w:pPr>
+        <w:ind w:left="720" w:hanging="360"/>
+      </w:pPr>
+      <w:rPr>
+        <w:rFonts w:hint="default"/>
+      </w:rPr>
+    </w:lvl>
+    <w:lvl w:ilvl="1" w:tplc="040C0019" w:tentative="1">
+      <w:start w:val="1"/>
+      <w:numFmt w:val="lowerLetter"/>
+      <w:lvlText w:val="%2."/>
+      <w:lvlJc w:val="left"/>
+      <w:pPr>
+        <w:ind w:left="1440" w:hanging="360"/>
+      </w:pPr>
+    </w:lvl>
+    <w:lvl w:ilvl="2" w:tplc="040C001B" w:tentative="1">
+      <w:start w:val="1"/>
+      <w:numFmt w:val="lowerRoman"/>
+      <w:lvlText w:val="%3."/>
+      <w:lvlJc w:val="right"/>
+      <w:pPr>
+        <w:ind w:left="2160" w:hanging="180"/>
+      </w:pPr>
+    </w:lvl>
+    <w:lvl w:ilvl="3" w:tplc="040C000F" w:tentative="1">
+      <w:start w:val="1"/>
+      <w:numFmt w:val="decimal"/>
+      <w:lvlText w:val="%4."/>
+      <w:lvlJc w:val="left"/>
+      <w:pPr>
+        <w:ind w:left="2880" w:hanging="360"/>
+      </w:pPr>
+    </w:lvl>
+    <w:lvl w:ilvl="4" w:tplc="040C0019" w:tentative="1">
+      <w:start w:val="1"/>
+      <w:numFmt w:val="lowerLetter"/>
+      <w:lvlText w:val="%5."/>
+      <w:lvlJc w:val="left"/>
+      <w:pPr>
+        <w:ind w:left="3600" w:hanging="360"/>
+      </w:pPr>
+    </w:lvl>
+    <w:lvl w:ilvl="5" w:tplc="040C001B" w:tentative="1">
+      <w:start w:val="1"/>
+      <w:numFmt w:val="lowerRoman"/>
+      <w:lvlText w:val="%6."/>
+      <w:lvlJc w:val="right"/>
+      <w:pPr>
+        <w:ind w:left="4320" w:hanging="180"/>
+      </w:pPr>
+    </w:lvl>
+    <w:lvl w:ilvl="6" w:tplc="040C000F" w:tentative="1">
+      <w:start w:val="1"/>
+      <w:numFmt w:val="decimal"/>
+      <w:lvlText w:val="%7."/>
+      <w:lvlJc w:val="left"/>
+      <w:pPr>
+        <w:ind w:left="5040" w:hanging="360"/>
+      </w:pPr>
+    </w:lvl>
+    <w:lvl w:ilvl="7" w:tplc="040C0019" w:tentative="1">
+      <w:start w:val="1"/>
+      <w:numFmt w:val="lowerLetter"/>
+      <w:lvlText w:val="%8."/>
+      <w:lvlJc w:val="left"/>
+      <w:pPr>
+        <w:ind w:left="5760" w:hanging="360"/>
+      </w:pPr>
+    </w:lvl>
+    <w:lvl w:ilvl="8" w:tplc="040C001B" w:tentative="1">
+      <w:start w:val="1"/>
+      <w:numFmt w:val="lowerRoman"/>
+      <w:lvlText w:val="%9."/>
+      <w:lvlJc w:val="right"/>
+      <w:pPr>
+        <w:ind w:left="6480" w:hanging="180"/>
+      </w:pPr>
+    </w:lvl>
+  </w:abstractNum>
+  <w:abstractNum w:abstractNumId="1">
+    <w:nsid w:val="539A7AE3"/>
+    <w:multiLevelType w:val="hybridMultilevel"/>
+    <w:tmpl w:val="25404D9A"/>
+    <w:lvl w:ilvl="0" w:tplc="040C0011">
+      <w:start w:val="1"/>
+      <w:numFmt w:val="decimal"/>
+      <w:lvlText w:val="%1)"/>
+      <w:lvlJc w:val="left"/>
+      <w:pPr>
+        <w:ind w:left="720" w:hanging="360"/>
+      </w:pPr>
+      <w:rPr>
+        <w:rFonts w:hint="default"/>
+      </w:rPr>
+    </w:lvl>
+    <w:lvl w:ilvl="1" w:tplc="040C0019" w:tentative="1">
+      <w:start w:val="1"/>
+      <w:numFmt w:val="lowerLetter"/>
+      <w:lvlText w:val="%2."/>
+      <w:lvlJc w:val="left"/>
+      <w:pPr>
+        <w:ind w:left="1440" w:hanging="360"/>
+      </w:pPr>
+    </w:lvl>
+    <w:lvl w:ilvl="2" w:tplc="040C001B" w:tentative="1">
+      <w:start w:val="1"/>
+      <w:numFmt w:val="lowerRoman"/>
+      <w:lvlText w:val="%3."/>
+      <w:lvlJc w:val="right"/>
+      <w:pPr>
+        <w:ind w:left="2160" w:hanging="180"/>
+      </w:pPr>
+    </w:lvl>
+    <w:lvl w:ilvl="3" w:tplc="040C000F" w:tentative="1">
+      <w:start w:val="1"/>
+      <w:numFmt w:val="decimal"/>
+      <w:lvlText w:val="%4."/>
+      <w:lvlJc w:val="left"/>
+      <w:pPr>
+        <w:ind w:left="2880" w:hanging="360"/>
+      </w:pPr>
+    </w:lvl>
+    <w:lvl w:ilvl="4" w:tplc="040C0019" w:tentative="1">
+      <w:start w:val="1"/>
+      <w:numFmt w:val="lowerLetter"/>
+      <w:lvlText w:val="%5."/>
+      <w:lvlJc w:val="left"/>
+      <w:pPr>
+        <w:ind w:left="3600" w:hanging="360"/>
+      </w:pPr>
+    </w:lvl>
+    <w:lvl w:ilvl="5" w:tplc="040C001B" w:tentative="1">
+      <w:start w:val="1"/>
+      <w:numFmt w:val="lowerRoman"/>
+      <w:lvlText w:val="%6."/>
+      <w:lvlJc w:val="right"/>
+      <w:pPr>
+        <w:ind w:left="4320" w:hanging="180"/>
+      </w:pPr>
+    </w:lvl>
+    <w:lvl w:ilvl="6" w:tplc="040C000F" w:tentative="1">
+      <w:start w:val="1"/>
+      <w:numFmt w:val="decimal"/>
+      <w:lvlText w:val="%7."/>
+      <w:lvlJc w:val="left"/>
+      <w:pPr>
+        <w:ind w:left="5040" w:hanging="360"/>
+      </w:pPr>
+    </w:lvl>
+    <w:lvl w:ilvl="7" w:tplc="040C0019" w:tentative="1">
+      <w:start w:val="1"/>
+      <w:numFmt w:val="lowerLetter"/>
+      <w:lvlText w:val="%8."/>
+      <w:lvlJc w:val="left"/>
+      <w:pPr>
+        <w:ind w:left="5760" w:hanging="360"/>
+      </w:pPr>
+    </w:lvl>
+    <w:lvl w:ilvl="8" w:tplc="040C001B" w:tentative="1">
+      <w:start w:val="1"/>
+      <w:numFmt w:val="lowerRoman"/>
+      <w:lvlText w:val="%9."/>
+      <w:lvlJc w:val="right"/>
+      <w:pPr>
+        <w:ind w:left="6480" w:hanging="180"/>
+      </w:pPr>
+    </w:lvl>
+  </w:abstractNum>
+  <w:num w:numId="1">
+    <w:abstractNumId w:val="1"/>
+  </w:num>
+  <w:num w:numId="2">
+    <w:abstractNumId w:val="0"/>
+  </w:num>
+</w:numbering>
 </file>
 
 <file path=word/styles.xml><?xml version="1.0" encoding="utf-8"?>
@@ -425,6 +708,10 @@
   <w:style w:type="paragraph" w:default="1" w:styleId="Normal">
     <w:name w:val="Normal"/>
     <w:qFormat/>
+    <w:rsid w:val="00C87119"/>
+    <w:rPr>
+      <w:sz w:val="24"/>
+    </w:rPr>
   </w:style>
   <w:style w:type="paragraph" w:styleId="Titre1">
     <w:name w:val="heading 1"/>
@@ -521,6 +808,17 @@
       <w:sz w:val="32"/>
       <w:szCs w:val="32"/>
     </w:rPr>
+  </w:style>
+  <w:style w:type="paragraph" w:styleId="Paragraphedeliste">
+    <w:name w:val="List Paragraph"/>
+    <w:basedOn w:val="Normal"/>
+    <w:uiPriority w:val="34"/>
+    <w:qFormat/>
+    <w:rsid w:val="00614255"/>
+    <w:pPr>
+      <w:ind w:left="720"/>
+      <w:contextualSpacing/>
+    </w:pPr>
   </w:style>
 </w:styles>
 </file>

</xml_diff>

<commit_message>
Code fini (sauf DCT et Koch et Zaho car DCT marche pas)
</commit_message>
<xml_diff>
--- a/Rapport Sténographie et Tatouage.docx
+++ b/Rapport Sténographie et Tatouage.docx
@@ -108,13 +108,45 @@
       <w:pPr>
         <w:pStyle w:val="Paragraphedeliste"/>
       </w:pPr>
+    </w:p>
+    <w:p>
+      <w:pPr>
+        <w:pStyle w:val="Paragraphedeliste"/>
+      </w:pPr>
+    </w:p>
+    <w:p>
+      <w:pPr>
+        <w:pStyle w:val="Paragraphedeliste"/>
+      </w:pPr>
+    </w:p>
+    <w:p>
+      <w:pPr>
+        <w:pStyle w:val="Paragraphedeliste"/>
+        <w:ind w:left="0"/>
+      </w:pPr>
+      <w:r>
+        <w:t xml:space="preserve">État de l’art de la </w:t>
+      </w:r>
+      <w:r>
+        <w:t>Stéganographie</w:t>
+      </w:r>
+      <w:r>
+        <w:t> :</w:t>
+      </w:r>
+    </w:p>
+    <w:p>
+      <w:pPr>
+        <w:pStyle w:val="Paragraphedeliste"/>
+        <w:ind w:left="0"/>
+      </w:pPr>
+    </w:p>
+    <w:p>
+      <w:pPr>
+        <w:pStyle w:val="Paragraphedeliste"/>
+        <w:ind w:left="0"/>
+      </w:pPr>
       <w:bookmarkStart w:id="0" w:name="_GoBack"/>
       <w:bookmarkEnd w:id="0"/>
-    </w:p>
-    <w:p>
-      <w:pPr>
-        <w:pStyle w:val="Paragraphedeliste"/>
-      </w:pPr>
     </w:p>
     <w:sectPr>
       <w:pgSz w:w="11906" w:h="16838"/>

</xml_diff>